<commit_message>
Update for R1 submission
Additional data and edited manuscript required for R1
</commit_message>
<xml_diff>
--- a/01_Manuscript/SI_Handal_Phi29_DE_for_bio.docx
+++ b/01_Manuscript/SI_Handal_Phi29_DE_for_bio.docx
@@ -972,23 +972,16 @@
         </w:rPr>
         <w:t xml:space="preserve"> Sequences with &gt;80% sequence identity and &gt;80% query cover from a blast search of the Phi29 DNAP protein sequence were selected, aligned using the NCBI Multiple Alignment Tool</w:t>
       </w:r>
-      <w:r>
-        <w:rPr>
-          <w:rFonts w:cs="Arial"/>
-          <w:szCs w:val="24"/>
-          <w:lang w:val="en-GB"/>
-        </w:rPr>
-        <w:t xml:space="preserve"> </w:t>
-      </w:r>
       <w:sdt>
         <w:sdtPr>
           <w:rPr>
             <w:rFonts w:cs="Arial"/>
             <w:color w:val="000000"/>
             <w:szCs w:val="24"/>
+            <w:vertAlign w:val="superscript"/>
             <w:lang w:val="en-GB"/>
           </w:rPr>
-          <w:tag w:val="MENDELEY_CITATION_v3_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"/>
+          <w:tag w:val="MENDELEY_CITATION_v3_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"/>
           <w:id w:val="-326446747"/>
           <w:placeholder>
             <w:docPart w:val="DefaultPlaceholder_-1854013440"/>
@@ -1000,9 +993,10 @@
               <w:rFonts w:cs="Arial"/>
               <w:color w:val="000000"/>
               <w:szCs w:val="24"/>
+              <w:vertAlign w:val="superscript"/>
               <w:lang w:val="en-GB"/>
             </w:rPr>
-            <w:t>(Altschul et al., 1990)</w:t>
+            <w:t>1</w:t>
           </w:r>
         </w:sdtContent>
       </w:sdt>
@@ -1014,23 +1008,16 @@
         </w:rPr>
         <w:t xml:space="preserve"> and viewed using the NCBI’S Sequence Viewer</w:t>
       </w:r>
-      <w:r>
-        <w:rPr>
-          <w:rFonts w:cs="Arial"/>
-          <w:szCs w:val="24"/>
-          <w:lang w:val="en-GB"/>
-        </w:rPr>
-        <w:t xml:space="preserve"> </w:t>
-      </w:r>
       <w:sdt>
         <w:sdtPr>
           <w:rPr>
             <w:rFonts w:cs="Arial"/>
             <w:color w:val="000000"/>
             <w:szCs w:val="24"/>
+            <w:vertAlign w:val="superscript"/>
             <w:lang w:val="en-GB"/>
           </w:rPr>
-          <w:tag w:val="MENDELEY_CITATION_v3_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"/>
+          <w:tag w:val="MENDELEY_CITATION_v3_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"/>
           <w:id w:val="824328249"/>
           <w:placeholder>
             <w:docPart w:val="DefaultPlaceholder_-1854013440"/>
@@ -1042,29 +1029,10 @@
               <w:rFonts w:cs="Arial"/>
               <w:color w:val="000000"/>
               <w:szCs w:val="24"/>
+              <w:vertAlign w:val="superscript"/>
               <w:lang w:val="en-GB"/>
             </w:rPr>
-            <w:t>(</w:t>
-          </w:r>
-          <w:proofErr w:type="spellStart"/>
-          <w:r>
-            <w:rPr>
-              <w:rFonts w:cs="Arial"/>
-              <w:color w:val="000000"/>
-              <w:szCs w:val="24"/>
-              <w:lang w:val="en-GB"/>
-            </w:rPr>
-            <w:t>Rangwala</w:t>
-          </w:r>
-          <w:proofErr w:type="spellEnd"/>
-          <w:r>
-            <w:rPr>
-              <w:rFonts w:cs="Arial"/>
-              <w:color w:val="000000"/>
-              <w:szCs w:val="24"/>
-              <w:lang w:val="en-GB"/>
-            </w:rPr>
-            <w:t xml:space="preserve"> et al., 2021)</w:t>
+            <w:t>2</w:t>
           </w:r>
         </w:sdtContent>
       </w:sdt>
@@ -1079,17 +1047,10 @@
     </w:p>
     <w:p>
       <w:pPr>
-        <w:spacing w:after="160" w:line="259" w:lineRule="auto"/>
         <w:rPr>
           <w:lang w:val="en-GB"/>
         </w:rPr>
       </w:pPr>
-      <w:r>
-        <w:rPr>
-          <w:lang w:val="en-GB"/>
-        </w:rPr>
-        <w:br w:type="page"/>
-      </w:r>
     </w:p>
     <w:p>
       <w:pPr>
@@ -1097,68 +1058,433 @@
           <w:lang w:val="en-GB"/>
         </w:rPr>
       </w:pPr>
-      <w:r>
+    </w:p>
+    <w:p>
+      <w:pPr>
+        <w:rPr>
+          <w:lang w:val="en-GB"/>
+        </w:rPr>
+      </w:pPr>
+    </w:p>
+    <w:p>
+      <w:pPr>
+        <w:rPr>
+          <w:lang w:val="en-GB"/>
+        </w:rPr>
+      </w:pPr>
+    </w:p>
+    <w:p>
+      <w:pPr>
+        <w:rPr>
+          <w:lang w:val="en-GB"/>
+        </w:rPr>
+      </w:pPr>
+    </w:p>
+    <w:p>
+      <w:pPr>
+        <w:rPr>
+          <w:lang w:val="en-GB"/>
+        </w:rPr>
+      </w:pPr>
+    </w:p>
+    <w:p>
+      <w:pPr>
+        <w:rPr>
+          <w:lang w:val="en-GB"/>
+        </w:rPr>
+      </w:pPr>
+    </w:p>
+    <w:p>
+      <w:pPr>
+        <w:rPr>
+          <w:lang w:val="en-GB"/>
+        </w:rPr>
+      </w:pPr>
+    </w:p>
+    <w:p>
+      <w:pPr>
+        <w:rPr>
+          <w:lang w:val="en-GB"/>
+        </w:rPr>
+      </w:pPr>
+    </w:p>
+    <w:p>
+      <w:pPr>
+        <w:rPr>
+          <w:lang w:val="en-GB"/>
+        </w:rPr>
+      </w:pPr>
+    </w:p>
+    <w:p>
+      <w:pPr>
+        <w:rPr>
+          <w:lang w:val="en-GB"/>
+        </w:rPr>
+      </w:pPr>
+    </w:p>
+    <w:p>
+      <w:pPr>
+        <w:rPr>
+          <w:lang w:val="en-GB"/>
+        </w:rPr>
+      </w:pPr>
+    </w:p>
+    <w:p>
+      <w:pPr>
+        <w:rPr>
+          <w:lang w:val="en-GB"/>
+        </w:rPr>
+      </w:pPr>
+    </w:p>
+    <w:p>
+      <w:pPr>
+        <w:rPr>
+          <w:lang w:val="en-GB"/>
+        </w:rPr>
+      </w:pPr>
+    </w:p>
+    <w:p>
+      <w:pPr>
         <w:rPr>
           <w:noProof/>
           <w:lang w:val="en-GB"/>
         </w:rPr>
-        <w:lastRenderedPageBreak/>
-        <w:drawing>
-          <wp:anchor distT="0" distB="0" distL="114300" distR="114300" simplePos="0" relativeHeight="251659264" behindDoc="0" locked="0" layoutInCell="1" allowOverlap="1" wp14:anchorId="211EC2D1" wp14:editId="7C892B47">
-            <wp:simplePos x="0" y="0"/>
-            <wp:positionH relativeFrom="column">
-              <wp:align>center</wp:align>
-            </wp:positionH>
-            <wp:positionV relativeFrom="paragraph">
-              <wp:posOffset>3810</wp:posOffset>
-            </wp:positionV>
-            <wp:extent cx="5946072" cy="4474800"/>
-            <wp:effectExtent l="0" t="0" r="0" b="2540"/>
-            <wp:wrapTopAndBottom/>
-            <wp:docPr id="1" name="Picture 1" descr="A picture containing graphical user interface&#10;&#10;Description automatically generated"/>
-            <wp:cNvGraphicFramePr>
-              <a:graphicFrameLocks xmlns:a="http://schemas.openxmlformats.org/drawingml/2006/main" noChangeAspect="1"/>
-            </wp:cNvGraphicFramePr>
-            <a:graphic xmlns:a="http://schemas.openxmlformats.org/drawingml/2006/main">
-              <a:graphicData uri="http://schemas.openxmlformats.org/drawingml/2006/picture">
-                <pic:pic xmlns:pic="http://schemas.openxmlformats.org/drawingml/2006/picture">
-                  <pic:nvPicPr>
-                    <pic:cNvPr id="1" name="Picture 1" descr="A picture containing graphical user interface&#10;&#10;Description automatically generated"/>
-                    <pic:cNvPicPr/>
-                  </pic:nvPicPr>
-                  <pic:blipFill>
-                    <a:blip r:embed="rId9" cstate="print">
+      </w:pPr>
+    </w:p>
+    <w:p>
+      <w:pPr>
+        <w:rPr>
+          <w:ins w:id="1" w:author="Paola Handal" w:date="2023-04-05T15:33:00Z"/>
+          <w:lang w:val="en-GB"/>
+        </w:rPr>
+      </w:pPr>
+      <w:ins w:id="2" w:author="Paola Handal" w:date="2023-04-05T15:33:00Z">
+        <w:r>
+          <w:rPr>
+            <w:noProof/>
+            <w:lang w:val="en-GB"/>
+          </w:rPr>
+          <w:drawing>
+            <wp:inline distT="0" distB="0" distL="0" distR="0" wp14:anchorId="4598ED05" wp14:editId="16C9A40C">
+              <wp:extent cx="5915341" cy="6120666"/>
+              <wp:effectExtent l="0" t="0" r="0" b="0"/>
+              <wp:docPr id="4" name="Picture 4" descr="Diagram, schematic&#10;&#10;Description automatically generated"/>
+              <wp:cNvGraphicFramePr>
+                <a:graphicFrameLocks xmlns:a="http://schemas.openxmlformats.org/drawingml/2006/main" noChangeAspect="1"/>
+              </wp:cNvGraphicFramePr>
+              <a:graphic xmlns:a="http://schemas.openxmlformats.org/drawingml/2006/main">
+                <a:graphicData uri="http://schemas.openxmlformats.org/drawingml/2006/picture">
+                  <pic:pic xmlns:pic="http://schemas.openxmlformats.org/drawingml/2006/picture">
+                    <pic:nvPicPr>
+                      <pic:cNvPr id="3" name="Picture 3" descr="Diagram, schematic&#10;&#10;Description automatically generated"/>
+                      <pic:cNvPicPr/>
+                    </pic:nvPicPr>
+                    <pic:blipFill rotWithShape="1">
+                      <a:blip r:embed="rId9" cstate="print">
+                        <a:extLst>
+                          <a:ext uri="{28A0092B-C50C-407E-A947-70E740481C1C}">
+                            <a14:useLocalDpi xmlns:a14="http://schemas.microsoft.com/office/drawing/2010/main" val="0"/>
+                          </a:ext>
+                        </a:extLst>
+                      </a:blip>
+                      <a:srcRect l="6905" t="6167" r="6344" b="30368"/>
+                      <a:stretch/>
+                    </pic:blipFill>
+                    <pic:spPr bwMode="auto">
+                      <a:xfrm>
+                        <a:off x="0" y="0"/>
+                        <a:ext cx="5921277" cy="6126809"/>
+                      </a:xfrm>
+                      <a:prstGeom prst="rect">
+                        <a:avLst/>
+                      </a:prstGeom>
+                      <a:ln>
+                        <a:noFill/>
+                      </a:ln>
                       <a:extLst>
-                        <a:ext uri="{28A0092B-C50C-407E-A947-70E740481C1C}">
-                          <a14:useLocalDpi xmlns:a14="http://schemas.microsoft.com/office/drawing/2010/main" val="0"/>
+                        <a:ext uri="{53640926-AAD7-44D8-BBD7-CCE9431645EC}">
+                          <a14:shadowObscured xmlns:a14="http://schemas.microsoft.com/office/drawing/2010/main"/>
                         </a:ext>
                       </a:extLst>
-                    </a:blip>
-                    <a:stretch>
-                      <a:fillRect/>
-                    </a:stretch>
-                  </pic:blipFill>
-                  <pic:spPr>
-                    <a:xfrm>
-                      <a:off x="0" y="0"/>
-                      <a:ext cx="5946072" cy="4474800"/>
-                    </a:xfrm>
-                    <a:prstGeom prst="rect">
-                      <a:avLst/>
-                    </a:prstGeom>
-                  </pic:spPr>
-                </pic:pic>
-              </a:graphicData>
-            </a:graphic>
-            <wp14:sizeRelV relativeFrom="margin">
-              <wp14:pctHeight>0</wp14:pctHeight>
-            </wp14:sizeRelV>
-          </wp:anchor>
-        </w:drawing>
-      </w:r>
+                    </pic:spPr>
+                  </pic:pic>
+                </a:graphicData>
+              </a:graphic>
+            </wp:inline>
+          </w:drawing>
+        </w:r>
+      </w:ins>
     </w:p>
     <w:p>
       <w:pPr>
+        <w:spacing w:after="160" w:line="259" w:lineRule="auto"/>
+        <w:rPr>
+          <w:del w:id="3" w:author="Paola Handal" w:date="2023-04-05T15:33:00Z"/>
+          <w:rStyle w:val="Heading2Char"/>
+        </w:rPr>
+      </w:pPr>
+      <w:ins w:id="4" w:author="Paola Handal" w:date="2023-04-05T15:33:00Z">
+        <w:r>
+          <w:rPr>
+            <w:rStyle w:val="Heading2Char"/>
+          </w:rPr>
+          <w:t>Figure S</w:t>
+        </w:r>
+        <w:r>
+          <w:rPr>
+            <w:rStyle w:val="Heading2Char"/>
+          </w:rPr>
+          <w:t>2</w:t>
+        </w:r>
+        <w:r>
+          <w:rPr>
+            <w:rStyle w:val="Heading2Char"/>
+          </w:rPr>
+          <w:t xml:space="preserve">. </w:t>
+        </w:r>
+        <w:r>
+          <w:rPr>
+            <w:rStyle w:val="Heading2Char"/>
+          </w:rPr>
+          <w:t>Thumb loop library amino acid distribution and sequencing depth analysis</w:t>
+        </w:r>
+        <w:r>
+          <w:rPr>
+            <w:rStyle w:val="Heading2Char"/>
+          </w:rPr>
+          <w:t>.</w:t>
+        </w:r>
+      </w:ins>
+      <w:del w:id="5" w:author="Paola Handal" w:date="2023-04-05T15:33:00Z">
+        <w:r>
+          <w:rPr>
+            <w:noProof/>
+            <w:lang w:val="en-GB"/>
+          </w:rPr>
+          <w:drawing>
+            <wp:inline distT="0" distB="0" distL="0" distR="0" wp14:anchorId="621E95EE" wp14:editId="2AD2EEF8">
+              <wp:extent cx="5915341" cy="6120666"/>
+              <wp:effectExtent l="0" t="0" r="0" b="0"/>
+              <wp:docPr id="3" name="Picture 3" descr="Diagram, schematic&#10;&#10;Description automatically generated"/>
+              <wp:cNvGraphicFramePr>
+                <a:graphicFrameLocks xmlns:a="http://schemas.openxmlformats.org/drawingml/2006/main" noChangeAspect="1"/>
+              </wp:cNvGraphicFramePr>
+              <a:graphic xmlns:a="http://schemas.openxmlformats.org/drawingml/2006/main">
+                <a:graphicData uri="http://schemas.openxmlformats.org/drawingml/2006/picture">
+                  <pic:pic xmlns:pic="http://schemas.openxmlformats.org/drawingml/2006/picture">
+                    <pic:nvPicPr>
+                      <pic:cNvPr id="3" name="Picture 3" descr="Diagram, schematic&#10;&#10;Description automatically generated"/>
+                      <pic:cNvPicPr/>
+                    </pic:nvPicPr>
+                    <pic:blipFill rotWithShape="1">
+                      <a:blip r:embed="rId9" cstate="print">
+                        <a:extLst>
+                          <a:ext uri="{28A0092B-C50C-407E-A947-70E740481C1C}">
+                            <a14:useLocalDpi xmlns:a14="http://schemas.microsoft.com/office/drawing/2010/main" val="0"/>
+                          </a:ext>
+                        </a:extLst>
+                      </a:blip>
+                      <a:srcRect l="6905" t="6167" r="6344" b="30368"/>
+                      <a:stretch/>
+                    </pic:blipFill>
+                    <pic:spPr bwMode="auto">
+                      <a:xfrm>
+                        <a:off x="0" y="0"/>
+                        <a:ext cx="5921277" cy="6126809"/>
+                      </a:xfrm>
+                      <a:prstGeom prst="rect">
+                        <a:avLst/>
+                      </a:prstGeom>
+                      <a:ln>
+                        <a:noFill/>
+                      </a:ln>
+                      <a:extLst>
+                        <a:ext uri="{53640926-AAD7-44D8-BBD7-CCE9431645EC}">
+                          <a14:shadowObscured xmlns:a14="http://schemas.microsoft.com/office/drawing/2010/main"/>
+                        </a:ext>
+                      </a:extLst>
+                    </pic:spPr>
+                  </pic:pic>
+                </a:graphicData>
+              </a:graphic>
+            </wp:inline>
+          </w:drawing>
+        </w:r>
+      </w:del>
+    </w:p>
+    <w:p>
+      <w:pPr>
+        <w:rPr>
+          <w:ins w:id="6" w:author="Paola Handal" w:date="2023-04-05T15:34:00Z"/>
+          <w:lang w:val="en-GB"/>
+        </w:rPr>
+      </w:pPr>
+    </w:p>
+    <w:p>
+      <w:pPr>
+        <w:spacing w:after="160" w:line="259" w:lineRule="auto"/>
+        <w:rPr>
+          <w:lang w:val="en-GB"/>
+        </w:rPr>
+      </w:pPr>
+      <w:del w:id="7" w:author="Paola Handal" w:date="2023-04-05T15:33:00Z">
+        <w:r>
+          <w:rPr>
+            <w:rStyle w:val="Heading2Char"/>
+          </w:rPr>
+          <w:delText>Figure S</w:delText>
+        </w:r>
+        <w:r>
+          <w:rPr>
+            <w:rStyle w:val="Heading2Char"/>
+          </w:rPr>
+          <w:delText>2</w:delText>
+        </w:r>
+        <w:r>
+          <w:rPr>
+            <w:rStyle w:val="Heading2Char"/>
+          </w:rPr>
+          <w:delText xml:space="preserve">. </w:delText>
+        </w:r>
+        <w:r>
+          <w:rPr>
+            <w:rStyle w:val="Heading2Char"/>
+          </w:rPr>
+          <w:delText>Thumb loop library amino acid distribution and sequencing depth analysis</w:delText>
+        </w:r>
+        <w:r>
+          <w:rPr>
+            <w:rStyle w:val="Heading2Char"/>
+          </w:rPr>
+          <w:delText>.</w:delText>
+        </w:r>
+      </w:del>
+      <w:r>
+        <w:rPr>
+          <w:lang w:val="en-GB"/>
+        </w:rPr>
+        <w:br w:type="page"/>
+      </w:r>
+    </w:p>
+    <w:p>
+      <w:pPr>
+        <w:rPr>
+          <w:lang w:val="en-GB"/>
+        </w:rPr>
+      </w:pPr>
+      <w:del w:id="8" w:author="Paola Handal" w:date="2023-04-05T15:34:00Z">
+        <w:r>
+          <w:rPr>
+            <w:noProof/>
+            <w:lang w:val="en-GB"/>
+          </w:rPr>
+          <w:lastRenderedPageBreak/>
+          <w:drawing>
+            <wp:anchor distT="0" distB="0" distL="114300" distR="114300" simplePos="0" relativeHeight="251659264" behindDoc="0" locked="0" layoutInCell="1" allowOverlap="1" wp14:anchorId="211EC2D1" wp14:editId="08A847BB">
+              <wp:simplePos x="0" y="0"/>
+              <wp:positionH relativeFrom="column">
+                <wp:align>center</wp:align>
+              </wp:positionH>
+              <wp:positionV relativeFrom="paragraph">
+                <wp:posOffset>3810</wp:posOffset>
+              </wp:positionV>
+              <wp:extent cx="5946072" cy="4474800"/>
+              <wp:effectExtent l="0" t="0" r="0" b="2540"/>
+              <wp:wrapTopAndBottom/>
+              <wp:docPr id="1" name="Picture 1" descr="A picture containing graphical user interface&#10;&#10;Description automatically generated"/>
+              <wp:cNvGraphicFramePr>
+                <a:graphicFrameLocks xmlns:a="http://schemas.openxmlformats.org/drawingml/2006/main" noChangeAspect="1"/>
+              </wp:cNvGraphicFramePr>
+              <a:graphic xmlns:a="http://schemas.openxmlformats.org/drawingml/2006/main">
+                <a:graphicData uri="http://schemas.openxmlformats.org/drawingml/2006/picture">
+                  <pic:pic xmlns:pic="http://schemas.openxmlformats.org/drawingml/2006/picture">
+                    <pic:nvPicPr>
+                      <pic:cNvPr id="1" name="Picture 1" descr="A picture containing graphical user interface&#10;&#10;Description automatically generated"/>
+                      <pic:cNvPicPr/>
+                    </pic:nvPicPr>
+                    <pic:blipFill>
+                      <a:blip r:embed="rId10" cstate="print">
+                        <a:extLst>
+                          <a:ext uri="{28A0092B-C50C-407E-A947-70E740481C1C}">
+                            <a14:useLocalDpi xmlns:a14="http://schemas.microsoft.com/office/drawing/2010/main" val="0"/>
+                          </a:ext>
+                        </a:extLst>
+                      </a:blip>
+                      <a:stretch>
+                        <a:fillRect/>
+                      </a:stretch>
+                    </pic:blipFill>
+                    <pic:spPr>
+                      <a:xfrm>
+                        <a:off x="0" y="0"/>
+                        <a:ext cx="5946072" cy="4474800"/>
+                      </a:xfrm>
+                      <a:prstGeom prst="rect">
+                        <a:avLst/>
+                      </a:prstGeom>
+                    </pic:spPr>
+                  </pic:pic>
+                </a:graphicData>
+              </a:graphic>
+              <wp14:sizeRelV relativeFrom="margin">
+                <wp14:pctHeight>0</wp14:pctHeight>
+              </wp14:sizeRelV>
+            </wp:anchor>
+          </w:drawing>
+        </w:r>
+      </w:del>
+      <w:ins w:id="9" w:author="Paola Handal" w:date="2023-04-05T15:35:00Z">
+        <w:r>
+          <w:rPr>
+            <w:noProof/>
+            <w:lang w:val="en-GB"/>
+          </w:rPr>
+          <w:drawing>
+            <wp:inline distT="0" distB="0" distL="0" distR="0" wp14:anchorId="4F4CF29F" wp14:editId="644406E7">
+              <wp:extent cx="5803392" cy="7129272"/>
+              <wp:effectExtent l="0" t="0" r="6985" b="0"/>
+              <wp:docPr id="5" name="Picture 5" descr="Calendar&#10;&#10;Description automatically generated with medium confidence"/>
+              <wp:cNvGraphicFramePr>
+                <a:graphicFrameLocks xmlns:a="http://schemas.openxmlformats.org/drawingml/2006/main" noChangeAspect="1"/>
+              </wp:cNvGraphicFramePr>
+              <a:graphic xmlns:a="http://schemas.openxmlformats.org/drawingml/2006/main">
+                <a:graphicData uri="http://schemas.openxmlformats.org/drawingml/2006/picture">
+                  <pic:pic xmlns:pic="http://schemas.openxmlformats.org/drawingml/2006/picture">
+                    <pic:nvPicPr>
+                      <pic:cNvPr id="5" name="Picture 5" descr="Calendar&#10;&#10;Description automatically generated with medium confidence"/>
+                      <pic:cNvPicPr/>
+                    </pic:nvPicPr>
+                    <pic:blipFill>
+                      <a:blip r:embed="rId11" cstate="print">
+                        <a:extLst>
+                          <a:ext uri="{28A0092B-C50C-407E-A947-70E740481C1C}">
+                            <a14:useLocalDpi xmlns:a14="http://schemas.microsoft.com/office/drawing/2010/main" val="0"/>
+                          </a:ext>
+                        </a:extLst>
+                      </a:blip>
+                      <a:stretch>
+                        <a:fillRect/>
+                      </a:stretch>
+                    </pic:blipFill>
+                    <pic:spPr>
+                      <a:xfrm>
+                        <a:off x="0" y="0"/>
+                        <a:ext cx="5803392" cy="7129272"/>
+                      </a:xfrm>
+                      <a:prstGeom prst="rect">
+                        <a:avLst/>
+                      </a:prstGeom>
+                    </pic:spPr>
+                  </pic:pic>
+                </a:graphicData>
+              </a:graphic>
+            </wp:inline>
+          </w:drawing>
+        </w:r>
+      </w:ins>
+    </w:p>
+    <w:p>
+      <w:pPr>
         <w:pStyle w:val="VAFigureCaption"/>
         <w:jc w:val="both"/>
         <w:rPr>
@@ -1167,7 +1493,7 @@
           <w:lang w:val="en-GB"/>
         </w:rPr>
       </w:pPr>
-      <w:bookmarkStart w:id="1" w:name="_Toc118361609"/>
+      <w:bookmarkStart w:id="10" w:name="_Toc118361609"/>
       <w:r>
         <w:rPr>
           <w:rStyle w:val="Heading2Char"/>
@@ -1184,9 +1510,15 @@
         <w:rPr>
           <w:rStyle w:val="Heading2Char"/>
         </w:rPr>
-        <w:t>2. HNA synthesis time courses by D12A-THR and p562del with different templates.</w:t>
-      </w:r>
-      <w:bookmarkEnd w:id="1"/>
+        <w:t>3</w:t>
+      </w:r>
+      <w:r>
+        <w:rPr>
+          <w:rStyle w:val="Heading2Char"/>
+        </w:rPr>
+        <w:t>. HNA synthesis time courses by D12A-THR and p562del with different templates.</w:t>
+      </w:r>
+      <w:bookmarkEnd w:id="10"/>
       <w:r>
         <w:rPr>
           <w:rFonts w:cs="Arial"/>
@@ -1226,6 +1558,7 @@
         <w:rPr>
           <w:rFonts w:cs="Arial"/>
         </w:rPr>
+        <w:lastRenderedPageBreak/>
         <w:t>TempN-exoR</w:t>
       </w:r>
       <w:proofErr w:type="spellEnd"/>
@@ -1430,7 +1763,7 @@
           <w:szCs w:val="24"/>
           <w:lang w:val="en-GB"/>
         </w:rPr>
-        <w:t xml:space="preserve">. HNA migrates slower than DNA in denaturing PAGE </w:t>
+        <w:t>. HNA migrates slower than DNA in denaturing PAGE</w:t>
       </w:r>
       <w:sdt>
         <w:sdtPr>
@@ -1438,9 +1771,10 @@
             <w:rFonts w:cs="Arial"/>
             <w:color w:val="000000"/>
             <w:szCs w:val="24"/>
+            <w:vertAlign w:val="superscript"/>
             <w:lang w:val="en-GB"/>
           </w:rPr>
-          <w:tag w:val="MENDELEY_CITATION_v3_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"/>
+          <w:tag w:val="MENDELEY_CITATION_v3_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"/>
           <w:id w:val="-700252812"/>
           <w:placeholder>
             <w:docPart w:val="AD7BF8C044D04CDF955500BE0A90CA23"/>
@@ -1448,7 +1782,11 @@
         </w:sdtPr>
         <w:sdtContent>
           <w:r>
-            <w:t>(Torres &amp; Pinheiro, 2018)</w:t>
+            <w:rPr>
+              <w:color w:val="000000"/>
+              <w:vertAlign w:val="superscript"/>
+            </w:rPr>
+            <w:t>3</w:t>
           </w:r>
         </w:sdtContent>
       </w:sdt>
@@ -1511,7 +1849,7 @@
                     <pic:cNvPicPr/>
                   </pic:nvPicPr>
                   <pic:blipFill>
-                    <a:blip r:embed="rId10">
+                    <a:blip r:embed="rId12">
                       <a:extLst>
                         <a:ext uri="{28A0092B-C50C-407E-A947-70E740481C1C}">
                           <a14:useLocalDpi xmlns:a14="http://schemas.microsoft.com/office/drawing/2010/main" val="0"/>
@@ -1549,18 +1887,40 @@
           <w:rFonts w:cs="Arial"/>
         </w:rPr>
       </w:pPr>
-      <w:bookmarkStart w:id="2" w:name="_Toc118361610"/>
+      <w:bookmarkStart w:id="11" w:name="_Toc118361610"/>
       <w:r>
         <w:rPr>
           <w:rStyle w:val="Heading2Char"/>
         </w:rPr>
-        <w:t xml:space="preserve">Figure S3. </w:t>
-      </w:r>
-      <w:bookmarkStart w:id="3" w:name="_Hlk82099067"/>
+        <w:t>Figure S</w:t>
+      </w:r>
+      <w:del w:id="12" w:author="Paola Handal" w:date="2023-04-05T15:35:00Z">
+        <w:r>
+          <w:rPr>
+            <w:rStyle w:val="Heading2Char"/>
+          </w:rPr>
+          <w:delText>4</w:delText>
+        </w:r>
+      </w:del>
+      <w:ins w:id="13" w:author="Paola Handal" w:date="2023-04-05T15:35:00Z">
+        <w:r>
+          <w:rPr>
+            <w:rStyle w:val="Heading2Char"/>
+          </w:rPr>
+          <w:t>5</w:t>
+        </w:r>
+      </w:ins>
       <w:r>
         <w:rPr>
           <w:rStyle w:val="Heading2Char"/>
         </w:rPr>
+        <w:t xml:space="preserve">. </w:t>
+      </w:r>
+      <w:bookmarkStart w:id="14" w:name="_Hlk82099067"/>
+      <w:r>
+        <w:rPr>
+          <w:rStyle w:val="Heading2Char"/>
+        </w:rPr>
         <w:t xml:space="preserve">Phi29 DNAP P562del reduced fidelity and increased </w:t>
       </w:r>
       <w:proofErr w:type="spellStart"/>
@@ -1577,7 +1937,7 @@
         </w:rPr>
         <w:t xml:space="preserve"> incorporations rate.</w:t>
       </w:r>
-      <w:bookmarkEnd w:id="2"/>
+      <w:bookmarkEnd w:id="11"/>
       <w:r>
         <w:rPr>
           <w:rFonts w:cs="Arial"/>
@@ -1598,7 +1958,7 @@
         </w:rPr>
         <w:t xml:space="preserve">) </w:t>
       </w:r>
-      <w:bookmarkStart w:id="4" w:name="_Hlk82330291"/>
+      <w:bookmarkStart w:id="15" w:name="_Hlk82330291"/>
       <w:r>
         <w:rPr>
           <w:rFonts w:cs="Arial"/>
@@ -1619,7 +1979,7 @@
         </w:rPr>
         <w:t xml:space="preserve"> </w:t>
       </w:r>
-      <w:bookmarkEnd w:id="4"/>
+      <w:bookmarkEnd w:id="15"/>
       <w:r>
         <w:rPr>
           <w:rFonts w:cs="Arial"/>
@@ -1693,7 +2053,7 @@
         </w:rPr>
         <w:t>) The total percentage of inversions and transversions introduced by each mutant.</w:t>
       </w:r>
-      <w:bookmarkEnd w:id="3"/>
+      <w:bookmarkEnd w:id="14"/>
     </w:p>
     <w:p>
       <w:pPr>
@@ -1733,7 +2093,7 @@
                     <pic:cNvPicPr/>
                   </pic:nvPicPr>
                   <pic:blipFill>
-                    <a:blip r:embed="rId11" cstate="print">
+                    <a:blip r:embed="rId13" cstate="print">
                       <a:extLst>
                         <a:ext uri="{28A0092B-C50C-407E-A947-70E740481C1C}">
                           <a14:useLocalDpi xmlns:a14="http://schemas.microsoft.com/office/drawing/2010/main" val="0"/>
@@ -1771,14 +2131,36 @@
           <w:rFonts w:cs="Arial"/>
         </w:rPr>
       </w:pPr>
-      <w:bookmarkStart w:id="5" w:name="_Toc118361611"/>
+      <w:bookmarkStart w:id="16" w:name="_Toc118361611"/>
       <w:r>
         <w:rPr>
           <w:rStyle w:val="Heading2Char"/>
         </w:rPr>
-        <w:t>Figure S4. Transition and transversion hotspots introduced by phi29 DNAP variants.</w:t>
-      </w:r>
-      <w:bookmarkEnd w:id="5"/>
+        <w:t>Figure S</w:t>
+      </w:r>
+      <w:del w:id="17" w:author="Paola Handal" w:date="2023-04-05T15:36:00Z">
+        <w:r>
+          <w:rPr>
+            <w:rStyle w:val="Heading2Char"/>
+          </w:rPr>
+          <w:delText>5</w:delText>
+        </w:r>
+      </w:del>
+      <w:ins w:id="18" w:author="Paola Handal" w:date="2023-04-05T15:36:00Z">
+        <w:r>
+          <w:rPr>
+            <w:rStyle w:val="Heading2Char"/>
+          </w:rPr>
+          <w:t>6</w:t>
+        </w:r>
+      </w:ins>
+      <w:r>
+        <w:rPr>
+          <w:rStyle w:val="Heading2Char"/>
+        </w:rPr>
+        <w:t>. Transition and transversion hotspots introduced by phi29 DNAP variants.</w:t>
+      </w:r>
+      <w:bookmarkEnd w:id="16"/>
       <w:r>
         <w:rPr>
           <w:rFonts w:cs="Arial"/>
@@ -1851,7 +2233,7 @@
                     <pic:cNvPicPr/>
                   </pic:nvPicPr>
                   <pic:blipFill>
-                    <a:blip r:embed="rId12">
+                    <a:blip r:embed="rId14">
                       <a:extLst>
                         <a:ext uri="{28A0092B-C50C-407E-A947-70E740481C1C}">
                           <a14:useLocalDpi xmlns:a14="http://schemas.microsoft.com/office/drawing/2010/main" val="0"/>
@@ -1893,12 +2275,34 @@
           <w:lang w:val="en-GB"/>
         </w:rPr>
       </w:pPr>
-      <w:bookmarkStart w:id="6" w:name="_Toc118361612"/>
+      <w:bookmarkStart w:id="19" w:name="_Toc118361612"/>
       <w:r>
         <w:rPr>
           <w:rStyle w:val="Heading2Char"/>
         </w:rPr>
-        <w:t xml:space="preserve">Figure S5. Location of most abundant </w:t>
+        <w:t>Figure S</w:t>
+      </w:r>
+      <w:del w:id="20" w:author="Paola Handal" w:date="2023-04-05T15:36:00Z">
+        <w:r>
+          <w:rPr>
+            <w:rStyle w:val="Heading2Char"/>
+          </w:rPr>
+          <w:delText>6</w:delText>
+        </w:r>
+      </w:del>
+      <w:ins w:id="21" w:author="Paola Handal" w:date="2023-04-05T15:36:00Z">
+        <w:r>
+          <w:rPr>
+            <w:rStyle w:val="Heading2Char"/>
+          </w:rPr>
+          <w:t>7</w:t>
+        </w:r>
+      </w:ins>
+      <w:r>
+        <w:rPr>
+          <w:rStyle w:val="Heading2Char"/>
+        </w:rPr>
+        <w:t xml:space="preserve">. Location of most abundant </w:t>
       </w:r>
       <w:proofErr w:type="spellStart"/>
       <w:r>
@@ -1914,7 +2318,7 @@
         </w:rPr>
         <w:t xml:space="preserve"> introductions by each mutant during isothermal DNA replication.</w:t>
       </w:r>
-      <w:bookmarkEnd w:id="6"/>
+      <w:bookmarkEnd w:id="19"/>
       <w:r>
         <w:rPr>
           <w:rFonts w:cs="Arial"/>
@@ -1936,17 +2340,8 @@
           <w:rFonts w:cs="Arial"/>
           <w:lang w:val="en-GB"/>
         </w:rPr>
-        <w:t xml:space="preserve">particular </w:t>
-      </w:r>
-      <w:proofErr w:type="spellStart"/>
-      <w:r>
-        <w:rPr>
-          <w:rFonts w:cs="Arial"/>
-          <w:lang w:val="en-GB"/>
-        </w:rPr>
-        <w:t>InDel</w:t>
-      </w:r>
-      <w:proofErr w:type="spellEnd"/>
+        <w:t>particular InDel</w:t>
+      </w:r>
       <w:proofErr w:type="gramEnd"/>
       <w:r>
         <w:rPr>
@@ -1974,7 +2369,7 @@
       <w:pPr>
         <w:pStyle w:val="Heading2"/>
       </w:pPr>
-      <w:bookmarkStart w:id="7" w:name="_Toc118361613"/>
+      <w:bookmarkStart w:id="22" w:name="_Toc118361613"/>
       <w:r>
         <w:lastRenderedPageBreak/>
         <w:t xml:space="preserve">Table S1. </w:t>
@@ -1993,7 +2388,7 @@
       <w:r>
         <w:t xml:space="preserve"> of all the plasmids used in this study.</w:t>
       </w:r>
-      <w:bookmarkEnd w:id="7"/>
+      <w:bookmarkEnd w:id="22"/>
     </w:p>
     <w:p/>
     <w:tbl>
@@ -2168,8 +2563,16 @@
         <w:rPr>
           <w:rFonts w:cs="Arial"/>
         </w:rPr>
-        <w:t>3’ direction</w:t>
-      </w:r>
+        <w:t xml:space="preserve">3’ </w:t>
+      </w:r>
+      <w:proofErr w:type="gramStart"/>
+      <w:r>
+        <w:rPr>
+          <w:rFonts w:cs="Arial"/>
+        </w:rPr>
+        <w:t>direction</w:t>
+      </w:r>
+      <w:proofErr w:type="gramEnd"/>
     </w:p>
     <w:p>
       <w:pPr>
@@ -2183,7 +2586,7 @@
       <w:pPr>
         <w:pStyle w:val="Heading2"/>
       </w:pPr>
-      <w:bookmarkStart w:id="8" w:name="_Toc118361614"/>
+      <w:bookmarkStart w:id="23" w:name="_Toc118361614"/>
       <w:r>
         <w:t xml:space="preserve">Table S2. </w:t>
       </w:r>
@@ -2201,7 +2604,7 @@
       <w:r>
         <w:t xml:space="preserve"> of the oligonucleotides and templates used in this study.</w:t>
       </w:r>
-      <w:bookmarkEnd w:id="8"/>
+      <w:bookmarkEnd w:id="23"/>
     </w:p>
     <w:p/>
     <w:tbl>
@@ -4261,8 +4664,16 @@
         <w:rPr>
           <w:rFonts w:cs="Arial"/>
         </w:rPr>
-        <w:t>3’ direction</w:t>
-      </w:r>
+        <w:t xml:space="preserve">3’ </w:t>
+      </w:r>
+      <w:proofErr w:type="gramStart"/>
+      <w:r>
+        <w:rPr>
+          <w:rFonts w:cs="Arial"/>
+        </w:rPr>
+        <w:t>direction</w:t>
+      </w:r>
+      <w:proofErr w:type="gramEnd"/>
     </w:p>
     <w:p>
       <w:pPr>
@@ -4364,11 +4775,11 @@
       <w:pPr>
         <w:pStyle w:val="Heading2"/>
       </w:pPr>
-      <w:bookmarkStart w:id="9" w:name="_Toc118361615"/>
+      <w:bookmarkStart w:id="24" w:name="_Toc118361615"/>
       <w:r>
         <w:t>Supplementary references</w:t>
       </w:r>
-      <w:bookmarkEnd w:id="9"/>
+      <w:bookmarkEnd w:id="24"/>
     </w:p>
     <w:p/>
     <w:sdt>
@@ -4387,21 +4798,35 @@
           <w:pPr>
             <w:autoSpaceDE w:val="0"/>
             <w:autoSpaceDN w:val="0"/>
-            <w:ind w:hanging="480"/>
-            <w:divId w:val="574972420"/>
+            <w:ind w:hanging="640"/>
+            <w:divId w:val="1869638407"/>
             <w:rPr>
               <w:szCs w:val="24"/>
             </w:rPr>
           </w:pPr>
           <w:r>
-            <w:t xml:space="preserve">Altschul, S. F., Gish, W., Miller, W., Myers, E. W., &amp; Lipman, D. J. (1990). Basic local alignment search tool. </w:t>
+            <w:t>(1)</w:t>
+          </w:r>
+          <w:r>
+            <w:tab/>
+            <w:t xml:space="preserve">Altschul, S. F.; Gish, W.; Miller, W.; Myers, E. W.; Lipman, D. J. Basic Local Alignment Search Tool. </w:t>
           </w:r>
           <w:r>
             <w:rPr>
               <w:i/>
               <w:iCs/>
             </w:rPr>
-            <w:t>Journal of Molecular Biology</w:t>
+            <w:t>J Mol Biol</w:t>
+          </w:r>
+          <w:r>
+            <w:t xml:space="preserve"> </w:t>
+          </w:r>
+          <w:r>
+            <w:rPr>
+              <w:b/>
+              <w:bCs/>
+            </w:rPr>
+            <w:t>1990</w:t>
           </w:r>
           <w:r>
             <w:t xml:space="preserve">, </w:t>
@@ -4414,18 +4839,22 @@
             <w:t>215</w:t>
           </w:r>
           <w:r>
-            <w:t>(3), 403–410. https://doi.org/10.1016/S0022-2836(05)80360-2</w:t>
+            <w:t xml:space="preserve"> (3), 403–410. https://doi.org/10.1016/S0022-2836(05)80360-2.</w:t>
           </w:r>
         </w:p>
         <w:p>
           <w:pPr>
             <w:autoSpaceDE w:val="0"/>
             <w:autoSpaceDN w:val="0"/>
-            <w:ind w:hanging="480"/>
-            <w:divId w:val="1346597610"/>
+            <w:ind w:hanging="640"/>
+            <w:divId w:val="56054309"/>
           </w:pPr>
           <w:r>
-            <w:t xml:space="preserve">Rangwala, S. H., Kuznetsov, A., </w:t>
+            <w:t>(2)</w:t>
+          </w:r>
+          <w:r>
+            <w:tab/>
+            <w:t xml:space="preserve">Rangwala, S. H.; Kuznetsov, A.; </w:t>
           </w:r>
           <w:proofErr w:type="spellStart"/>
           <w:r>
@@ -4433,7 +4862,7 @@
           </w:r>
           <w:proofErr w:type="spellEnd"/>
           <w:r>
-            <w:t xml:space="preserve">, V., Asztalos, A., Borodin, E., </w:t>
+            <w:t xml:space="preserve">, V.; Asztalos, A.; Borodin, E.; </w:t>
           </w:r>
           <w:proofErr w:type="spellStart"/>
           <w:r>
@@ -4441,7 +4870,7 @@
           </w:r>
           <w:proofErr w:type="spellEnd"/>
           <w:r>
-            <w:t xml:space="preserve">, V., </w:t>
+            <w:t xml:space="preserve">, V.; </w:t>
           </w:r>
           <w:proofErr w:type="spellStart"/>
           <w:r>
@@ -4449,7 +4878,7 @@
           </w:r>
           <w:proofErr w:type="spellEnd"/>
           <w:r>
-            <w:t xml:space="preserve">, V., </w:t>
+            <w:t xml:space="preserve">, V.; </w:t>
           </w:r>
           <w:proofErr w:type="spellStart"/>
           <w:r>
@@ -4457,7 +4886,7 @@
           </w:r>
           <w:proofErr w:type="spellEnd"/>
           <w:r>
-            <w:t xml:space="preserve">, V., Pannu, R., </w:t>
+            <w:t xml:space="preserve">, V.; Pannu, R.; </w:t>
           </w:r>
           <w:proofErr w:type="spellStart"/>
           <w:r>
@@ -4465,7 +4894,7 @@
           </w:r>
           <w:proofErr w:type="spellEnd"/>
           <w:r>
-            <w:t xml:space="preserve">, D., </w:t>
+            <w:t xml:space="preserve">, D.; </w:t>
           </w:r>
           <w:proofErr w:type="spellStart"/>
           <w:r>
@@ -4473,14 +4902,24 @@
           </w:r>
           <w:proofErr w:type="spellEnd"/>
           <w:r>
-            <w:t xml:space="preserve">, A., Weitz, E. M., &amp; Schneider, V. A. (2021). Accessing NCBI data using the NCBI sequence viewer and genome data viewer (GDV). </w:t>
+            <w:t xml:space="preserve">, A.; Weitz, E. M.; Schneider, V. A. Accessing NCBI Data Using the NCBI Sequence Viewer and Genome Data Viewer (GDV). </w:t>
           </w:r>
           <w:r>
             <w:rPr>
               <w:i/>
               <w:iCs/>
             </w:rPr>
-            <w:t>Genome Research</w:t>
+            <w:t>Genome Res</w:t>
+          </w:r>
+          <w:r>
+            <w:t xml:space="preserve"> </w:t>
+          </w:r>
+          <w:r>
+            <w:rPr>
+              <w:b/>
+              <w:bCs/>
+            </w:rPr>
+            <w:t>2021</w:t>
           </w:r>
           <w:r>
             <w:t xml:space="preserve">, </w:t>
@@ -4493,25 +4932,64 @@
             <w:t>31</w:t>
           </w:r>
           <w:r>
-            <w:t>(1), 159–169. https://doi.org/10.1101/gr.266932.120</w:t>
+            <w:t xml:space="preserve"> (1), 159–169. https://doi.org/10.1101/gr.266932.120.</w:t>
           </w:r>
         </w:p>
         <w:p>
           <w:pPr>
             <w:autoSpaceDE w:val="0"/>
             <w:autoSpaceDN w:val="0"/>
-            <w:ind w:hanging="480"/>
-            <w:divId w:val="866867548"/>
+            <w:ind w:hanging="640"/>
+            <w:divId w:val="1794249501"/>
           </w:pPr>
           <w:r>
-            <w:t xml:space="preserve">Torres, L. L., &amp; Pinheiro, V. B. (2018). Xenobiotic Nucleic Acid (XNA) Synthesis by Phi29 DNA Polymerase. </w:t>
+            <w:t>(3)</w:t>
           </w:r>
+          <w:r>
+            <w:tab/>
+            <w:t xml:space="preserve">Torres, L. L.; Pinheiro, V. B. Xenobiotic Nucleic Acid (XNA) Synthesis by Phi29 DNA Polymerase. </w:t>
+          </w:r>
+          <w:proofErr w:type="spellStart"/>
           <w:r>
             <w:rPr>
               <w:i/>
               <w:iCs/>
             </w:rPr>
-            <w:t>Current Protocols in Chemical Biology</w:t>
+            <w:t>Curr</w:t>
+          </w:r>
+          <w:proofErr w:type="spellEnd"/>
+          <w:r>
+            <w:rPr>
+              <w:i/>
+              <w:iCs/>
+            </w:rPr>
+            <w:t xml:space="preserve"> </w:t>
+          </w:r>
+          <w:proofErr w:type="spellStart"/>
+          <w:r>
+            <w:rPr>
+              <w:i/>
+              <w:iCs/>
+            </w:rPr>
+            <w:t>Protoc</w:t>
+          </w:r>
+          <w:proofErr w:type="spellEnd"/>
+          <w:r>
+            <w:rPr>
+              <w:i/>
+              <w:iCs/>
+            </w:rPr>
+            <w:t xml:space="preserve"> Chem Biol</w:t>
+          </w:r>
+          <w:r>
+            <w:t xml:space="preserve"> </w:t>
+          </w:r>
+          <w:r>
+            <w:rPr>
+              <w:b/>
+              <w:bCs/>
+            </w:rPr>
+            <w:t>2018</w:t>
           </w:r>
           <w:r>
             <w:t xml:space="preserve">, </w:t>
@@ -4524,7 +5002,7 @@
             <w:t>10</w:t>
           </w:r>
           <w:r>
-            <w:t>(2), e41. https://doi.org/10.1002/cpch.41</w:t>
+            <w:t xml:space="preserve"> (2), e41. https://doi.org/10.1002/cpch.41.</w:t>
           </w:r>
         </w:p>
         <w:p>
@@ -4541,9 +5019,9 @@
       </w:pPr>
     </w:p>
     <w:sectPr>
-      <w:footerReference w:type="even" r:id="rId13"/>
-      <w:footerReference w:type="default" r:id="rId14"/>
-      <w:headerReference w:type="first" r:id="rId15"/>
+      <w:footerReference w:type="even" r:id="rId15"/>
+      <w:footerReference w:type="default" r:id="rId16"/>
+      <w:headerReference w:type="first" r:id="rId17"/>
       <w:pgSz w:w="12240" w:h="15840"/>
       <w:pgMar w:top="1440" w:right="1440" w:bottom="1440" w:left="1440" w:header="0" w:footer="0" w:gutter="0"/>
       <w:cols w:space="475"/>
@@ -5634,6 +6112,14 @@
     <w:abstractNumId w:val="0"/>
   </w:num>
 </w:numbering>
+</file>
+
+<file path=word/people.xml><?xml version="1.0" encoding="utf-8"?>
+<w15:people xmlns:wpc="http://schemas.microsoft.com/office/word/2010/wordprocessingCanvas" xmlns:cx="http://schemas.microsoft.com/office/drawing/2014/chartex" xmlns:cx1="http://schemas.microsoft.com/office/drawing/2015/9/8/chartex" xmlns:cx2="http://schemas.microsoft.com/office/drawing/2015/10/21/chartex" xmlns:cx3="http://schemas.microsoft.com/office/drawing/2016/5/9/chartex" xmlns:cx4="http://schemas.microsoft.com/office/drawing/2016/5/10/chartex" xmlns:cx5="http://schemas.microsoft.com/office/drawing/2016/5/11/chartex" xmlns:cx6="http://schemas.microsoft.com/office/drawing/2016/5/12/chartex" xmlns:cx7="http://schemas.microsoft.com/office/drawing/2016/5/13/chartex" xmlns:cx8="http://schemas.microsoft.com/office/drawing/2016/5/14/chartex" xmlns:mc="http://schemas.openxmlformats.org/markup-compatibility/2006" xmlns:aink="http://schemas.microsoft.com/office/drawing/2016/ink" xmlns:am3d="http://schemas.microsoft.com/office/drawing/2017/model3d" xmlns:o="urn:schemas-microsoft-com:office:office" xmlns:oel="http://schemas.microsoft.com/office/2019/extlst" xmlns:r="http://schemas.openxmlformats.org/officeDocument/2006/relationships" xmlns:m="http://schemas.openxmlformats.org/officeDocument/2006/math" xmlns:v="urn:schemas-microsoft-com:vml" xmlns:wp14="http://schemas.microsoft.com/office/word/2010/wordprocessingDrawing" xmlns:wp="http://schemas.openxmlformats.org/drawingml/2006/wordprocessingDrawing" xmlns:w10="urn:schemas-microsoft-com:office:word" xmlns:w="http://schemas.openxmlformats.org/wordprocessingml/2006/main" xmlns:w14="http://schemas.microsoft.com/office/word/2010/wordml" xmlns:w15="http://schemas.microsoft.com/office/word/2012/wordml" xmlns:w16cex="http://schemas.microsoft.com/office/word/2018/wordml/cex" xmlns:w16cid="http://schemas.microsoft.com/office/word/2016/wordml/cid" xmlns:w16="http://schemas.microsoft.com/office/word/2018/wordml" xmlns:w16sdtdh="http://schemas.microsoft.com/office/word/2020/wordml/sdtdatahash" xmlns:w16se="http://schemas.microsoft.com/office/word/2015/wordml/symex" xmlns:wpg="http://schemas.microsoft.com/office/word/2010/wordprocessingGroup" xmlns:wpi="http://schemas.microsoft.com/office/word/2010/wordprocessingInk" xmlns:wne="http://schemas.microsoft.com/office/word/2006/wordml" xmlns:wps="http://schemas.microsoft.com/office/word/2010/wordprocessingShape" mc:Ignorable="w14 w15 w16se w16cid w16 w16cex w16sdtdh wp14">
+  <w15:person w15:author="Paola Handal">
+    <w15:presenceInfo w15:providerId="AD" w15:userId="S::paola.handal@kuleuven.be::bf083219-ece1-47da-aa2d-060071042e9c"/>
+  </w15:person>
+</w15:people>
 </file>
 
 <file path=word/styles.xml><?xml version="1.0" encoding="utf-8"?>
@@ -7225,6 +7711,7 @@
     <w:rsid w:val="00420395"/>
     <w:rsid w:val="00520578"/>
     <w:rsid w:val="00657A55"/>
+    <w:rsid w:val="0076215B"/>
     <w:rsid w:val="007B1E23"/>
     <w:rsid w:val="007C0BBA"/>
     <w:rsid w:val="007D058A"/>
@@ -7240,6 +7727,7 @@
     <w:rsid w:val="00C32609"/>
     <w:rsid w:val="00C5507C"/>
     <w:rsid w:val="00CC2816"/>
+    <w:rsid w:val="00D77EDE"/>
     <w:rsid w:val="00ED023F"/>
     <w:rsid w:val="00FC3CA7"/>
   </w:rsids>
@@ -7258,7 +7746,7 @@
   </m:mathPr>
   <w:themeFontLang w:val="en-GB"/>
   <w:clrSchemeMapping w:bg1="light1" w:t1="dark1" w:bg2="light2" w:t2="dark2" w:accent1="accent1" w:accent2="accent2" w:accent3="accent3" w:accent4="accent4" w:accent5="accent5" w:accent6="accent6" w:hyperlink="hyperlink" w:followedHyperlink="followedHyperlink"/>
-  <w:decimalSymbol w:val=","/>
+  <w:decimalSymbol w:val="."/>
   <w:listSeparator w:val=","/>
   <w15:chartTrackingRefBased/>
 </w:settings>
@@ -8015,7 +8503,7 @@
 
 <file path=word/webextensions/taskpanes.xml><?xml version="1.0" encoding="utf-8"?>
 <wetp:taskpanes xmlns:wetp="http://schemas.microsoft.com/office/webextensions/taskpanes/2010/11">
-  <wetp:taskpane dockstate="right" visibility="0" width="412" row="2">
+  <wetp:taskpane dockstate="right" visibility="0" width="613" row="0">
     <wetp:webextensionref xmlns:r="http://schemas.openxmlformats.org/officeDocument/2006/relationships" r:id="rId1"/>
   </wetp:taskpane>
 </wetp:taskpanes>
@@ -8028,8 +8516,9 @@
     <we:reference id="WA104382081" version="1.46.0.0" store="" storeType="OMEX"/>
   </we:alternateReferences>
   <we:properties>
-    <we:property name="MENDELEY_CITATIONS" value="[{&quot;citationID&quot;:&quot;MENDELEY_CITATION_793deb26-6821-4693-9c9b-3008d57c1742&quot;,&quot;properties&quot;:{&quot;noteIndex&quot;:0},&quot;isEdited&quot;:false,&quot;manualOverride&quot;:{&quot;isManuallyOverridden&quot;:false,&quot;citeprocText&quot;:&quot;(Altschul et al., 1990)&quot;,&quot;manualOverrideText&quot;:&quot;&quot;},&quot;citationTag&quot;:&quot;MENDELEY_CITATION_v3_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&quot;,&quot;citationItems&quot;:[{&quot;id&quot;:&quot;582dd3ca-ce1a-3022-8ec6-a7497d6cbc6e&quot;,&quot;itemData&quot;:{&quot;type&quot;:&quot;article-journal&quot;,&quot;id&quot;:&quot;582dd3ca-ce1a-3022-8ec6-a7497d6cbc6e&quot;,&quot;title&quot;:&quot;Basic local alignment search tool&quot;,&quot;author&quot;:[{&quot;family&quot;:&quot;Altschul&quot;,&quot;given&quot;:&quot;Stephen F.&quot;,&quot;parse-names&quot;:false,&quot;dropping-particle&quot;:&quot;&quot;,&quot;non-dropping-particle&quot;:&quot;&quot;},{&quot;family&quot;:&quot;Gish&quot;,&quot;given&quot;:&quot;Warren&quot;,&quot;parse-names&quot;:false,&quot;dropping-particle&quot;:&quot;&quot;,&quot;non-dropping-particle&quot;:&quot;&quot;},{&quot;family&quot;:&quot;Miller&quot;,&quot;given&quot;:&quot;Webb&quot;,&quot;parse-names&quot;:false,&quot;dropping-particle&quot;:&quot;&quot;,&quot;non-dropping-particle&quot;:&quot;&quot;},{&quot;family&quot;:&quot;Myers&quot;,&quot;given&quot;:&quot;Eugene W.&quot;,&quot;parse-names&quot;:false,&quot;dropping-particle&quot;:&quot;&quot;,&quot;non-dropping-particle&quot;:&quot;&quot;},{&quot;family&quot;:&quot;Lipman&quot;,&quot;given&quot;:&quot;David J.&quot;,&quot;parse-names&quot;:false,&quot;dropping-particle&quot;:&quot;&quot;,&quot;non-dropping-particle&quot;:&quot;&quot;}],&quot;container-title&quot;:&quot;Journal of Molecular Biology&quot;,&quot;container-title-short&quot;:&quot;J Mol Biol&quot;,&quot;DOI&quot;:&quot;10.1016/S0022-2836(05)80360-2&quot;,&quot;ISSN&quot;:&quot;00222836&quot;,&quot;PMID&quot;:&quot;2231712&quot;,&quot;issued&quot;:{&quot;date-parts&quot;:[[1990]]},&quot;page&quot;:&quot;403-410&quot;,&quot;abstract&quot;:&quot;A new approach to rapid sequence comparison, basic local alignment search tool (BLAST), directly approximates alignments that optimize a measure of local similarity, the maximal segment pair (MSP) score. Recent mathematical results on the stochastic properties of MSP scores allow an analysis of the performance of this method as well as the statistical significance of alignments it generates. The basic algorithm is simple and robust; it can be implemented in a number of ways and applied in a variety of contexts including straight-forward DNA and protein sequence database searches, motif searches, gene identification searches, and in the analysis of multiple regions of similarity in long DNA sequences. In addition to its flexibility and tractability to mathematical analysis, BLAST is an order of magnitude faster than existing sequence comparison tools of comparable sensitivity. © 1990, Academic Press Limited. All rights reserved.&quot;,&quot;issue&quot;:&quot;3&quot;,&quot;volume&quot;:&quot;215&quot;},&quot;isTemporary&quot;:false}]},{&quot;citationID&quot;:&quot;MENDELEY_CITATION_326fa2e9-b8eb-4393-ac8b-af18e9a23236&quot;,&quot;properties&quot;:{&quot;noteIndex&quot;:0},&quot;isEdited&quot;:false,&quot;manualOverride&quot;:{&quot;isManuallyOverridden&quot;:false,&quot;citeprocText&quot;:&quot;(Rangwala et al., 2021)&quot;,&quot;manualOverrideText&quot;:&quot;&quot;},&quot;citationTag&quot;:&quot;MENDELEY_CITATION_v3_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&quot;,&quot;citationItems&quot;:[{&quot;id&quot;:&quot;041cd28e-1f59-39c9-bf0a-4eb9c446ff98&quot;,&quot;itemData&quot;:{&quot;type&quot;:&quot;article-journal&quot;,&quot;id&quot;:&quot;041cd28e-1f59-39c9-bf0a-4eb9c446ff98&quot;,&quot;title&quot;:&quot;Accessing NCBI data using the NCBI sequence viewer and genome data viewer (GDV)&quot;,&quot;author&quot;:[{&quot;family&quot;:&quot;Rangwala&quot;,&quot;given&quot;:&quot;Sanjida H.&quot;,&quot;parse-names&quot;:false,&quot;dropping-particle&quot;:&quot;&quot;,&quot;non-dropping-particle&quot;:&quot;&quot;},{&quot;family&quot;:&quot;Kuznetsov&quot;,&quot;given&quot;:&quot;Anatoliy&quot;,&quot;parse-names&quot;:false,&quot;dropping-particle&quot;:&quot;&quot;,&quot;non-dropping-particle&quot;:&quot;&quot;},{&quot;family&quot;:&quot;Ananiev&quot;,&quot;given&quot;:&quot;Victor&quot;,&quot;parse-names&quot;:false,&quot;dropping-particle&quot;:&quot;&quot;,&quot;non-dropping-particle&quot;:&quot;&quot;},{&quot;family&quot;:&quot;Asztalos&quot;,&quot;given&quot;:&quot;Andrea&quot;,&quot;parse-names&quot;:false,&quot;dropping-particle&quot;:&quot;&quot;,&quot;non-dropping-particle&quot;:&quot;&quot;},{&quot;family&quot;:&quot;Borodin&quot;,&quot;given&quot;:&quot;Evgeny&quot;,&quot;parse-names&quot;:false,&quot;dropping-particle&quot;:&quot;&quot;,&quot;non-dropping-particle&quot;:&quot;&quot;},{&quot;family&quot;:&quot;Evgeniev&quot;,&quot;given&quot;:&quot;Vladislav&quot;,&quot;parse-names&quot;:false,&quot;dropping-particle&quot;:&quot;&quot;,&quot;non-dropping-particle&quot;:&quot;&quot;},{&quot;family&quot;:&quot;Joukov&quot;,&quot;given&quot;:&quot;Victor&quot;,&quot;parse-names&quot;:false,&quot;dropping-particle&quot;:&quot;&quot;,&quot;non-dropping-particle&quot;:&quot;&quot;},{&quot;family&quot;:&quot;Lotov&quot;,&quot;given&quot;:&quot;Vadim&quot;,&quot;parse-names&quot;:false,&quot;dropping-particle&quot;:&quot;&quot;,&quot;non-dropping-particle&quot;:&quot;&quot;},{&quot;family&quot;:&quot;Pannu&quot;,&quot;given&quot;:&quot;Ravinder&quot;,&quot;parse-names&quot;:false,&quot;dropping-particle&quot;:&quot;&quot;,&quot;non-dropping-particle&quot;:&quot;&quot;},{&quot;family&quot;:&quot;Rudnev&quot;,&quot;given&quot;:&quot;Dmitry&quot;,&quot;parse-names&quot;:false,&quot;dropping-particle&quot;:&quot;&quot;,&quot;non-dropping-particle&quot;:&quot;&quot;},{&quot;family&quot;:&quot;Shkeda&quot;,&quot;given&quot;:&quot;Andrew&quot;,&quot;parse-names&quot;:false,&quot;dropping-particle&quot;:&quot;&quot;,&quot;non-dropping-particle&quot;:&quot;&quot;},{&quot;family&quot;:&quot;Weitz&quot;,&quot;given&quot;:&quot;Eric M.&quot;,&quot;parse-names&quot;:false,&quot;dropping-particle&quot;:&quot;&quot;,&quot;non-dropping-particle&quot;:&quot;&quot;},{&quot;family&quot;:&quot;Schneider&quot;,&quot;given&quot;:&quot;Valerie A.&quot;,&quot;parse-names&quot;:false,&quot;dropping-particle&quot;:&quot;&quot;,&quot;non-dropping-particle&quot;:&quot;&quot;}],&quot;container-title&quot;:&quot;Genome Research&quot;,&quot;container-title-short&quot;:&quot;Genome Res&quot;,&quot;DOI&quot;:&quot;10.1101/gr.266932.120&quot;,&quot;ISSN&quot;:&quot;15495469&quot;,&quot;PMID&quot;:&quot;33239395&quot;,&quot;issued&quot;:{&quot;date-parts&quot;:[[2021]]},&quot;page&quot;:&quot;159-169&quot;,&quot;abstract&quot;:&quot;The National Center for Biotechnology Information (NCBI) is an archive providing free access to a wide range and large volume of biological sequence data and literature. Staff scientists at NCBI analyze user-submitted data in the archive, producing gene and SNP annotation and generating sequence alignment tools. NCBI's flagship genome browser, Genome Data Viewer (GDV), displays our in-house RefSeq annotation; is integrated with other NCBI resources such as Gene, dbGaP, and BLAST; and provides a platform for customized analysis and visualization. Here, we describe how members of the biomedical research community can use GDV and the related NCBI Sequence Viewer (SV) to access, analyze, and disseminate NCBI and custom biomedical sequence data. In addition, we report how users can add SV to their own web pages to create a custom graphical sequence display without the need for infrastructure investments or back-end deployments.&quot;,&quot;issue&quot;:&quot;1&quot;,&quot;volume&quot;:&quot;31&quot;},&quot;isTemporary&quot;:false}]},{&quot;citationID&quot;:&quot;MENDELEY_CITATION_d9981ba5-46a3-41bb-84fe-f4f72a107e45&quot;,&quot;properties&quot;:{&quot;noteIndex&quot;:0},&quot;isEdited&quot;:false,&quot;manualOverride&quot;:{&quot;isManuallyOverridden&quot;:false,&quot;citeprocText&quot;:&quot;(Torres &amp;#38; Pinheiro, 2018)&quot;,&quot;manualOverrideText&quot;:&quot;&quot;},&quot;citationTag&quot;:&quot;MENDELEY_CITATION_v3_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&quot;,&quot;citationItems&quot;:[{&quot;id&quot;:&quot;8d0c5469-8fb1-3882-97c3-b0cf25ad84c4&quot;,&quot;itemData&quot;:{&quot;type&quot;:&quot;article-journal&quot;,&quot;id&quot;:&quot;8d0c5469-8fb1-3882-97c3-b0cf25ad84c4&quot;,&quot;title&quot;:&quot;Xenobiotic Nucleic Acid (XNA) Synthesis by Phi29 DNA Polymerase&quot;,&quot;author&quot;:[{&quot;family&quot;:&quot;Torres&quot;,&quot;given&quot;:&quot;Leticia L&quot;,&quot;parse-names&quot;:false,&quot;dropping-particle&quot;:&quot;&quot;,&quot;non-dropping-particle&quot;:&quot;&quot;},{&quot;family&quot;:&quot;Pinheiro&quot;,&quot;given&quot;:&quot;Vitor B&quot;,&quot;parse-names&quot;:false,&quot;dropping-particle&quot;:&quot;&quot;,&quot;non-dropping-particle&quot;:&quot;&quot;}],&quot;container-title&quot;:&quot;Current Protocols in Chemical Biology&quot;,&quot;container-title-short&quot;:&quot;Curr Protoc Chem Biol&quot;,&quot;DOI&quot;:&quot;10.1002/cpch.41&quot;,&quot;issued&quot;:{&quot;date-parts&quot;:[[2018]]},&quot;page&quot;:&quot;e41&quot;,&quot;issue&quot;:&quot;2&quot;,&quot;volume&quot;:&quot;10&quot;},&quot;isTemporary&quot;:false}]}]"/>
-    <we:property name="MENDELEY_CITATIONS_STYLE" value="{&quot;id&quot;:&quot;https://www.zotero.org/styles/apa&quot;,&quot;title&quot;:&quot;American Psychological Association 7th edition&quot;,&quot;format&quot;:&quot;author-date&quot;,&quot;defaultLocale&quot;:null,&quot;isLocaleCodeValid&quot;:true}"/>
+    <we:property name="MENDELEY_CITATIONS" value="[{&quot;citationID&quot;:&quot;MENDELEY_CITATION_793deb26-6821-4693-9c9b-3008d57c1742&quot;,&quot;properties&quot;:{&quot;noteIndex&quot;:0},&quot;isEdited&quot;:false,&quot;manualOverride&quot;:{&quot;isManuallyOverridden&quot;:false,&quot;citeprocText&quot;:&quot;&lt;sup&gt;1&lt;/sup&gt;&quot;,&quot;manualOverrideText&quot;:&quot;&quot;},&quot;citationTag&quot;:&quot;MENDELEY_CITATION_v3_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&quot;,&quot;citationItems&quot;:[{&quot;id&quot;:&quot;582dd3ca-ce1a-3022-8ec6-a7497d6cbc6e&quot;,&quot;itemData&quot;:{&quot;type&quot;:&quot;article-journal&quot;,&quot;id&quot;:&quot;582dd3ca-ce1a-3022-8ec6-a7497d6cbc6e&quot;,&quot;title&quot;:&quot;Basic local alignment search tool&quot;,&quot;author&quot;:[{&quot;family&quot;:&quot;Altschul&quot;,&quot;given&quot;:&quot;Stephen F.&quot;,&quot;parse-names&quot;:false,&quot;dropping-particle&quot;:&quot;&quot;,&quot;non-dropping-particle&quot;:&quot;&quot;},{&quot;family&quot;:&quot;Gish&quot;,&quot;given&quot;:&quot;Warren&quot;,&quot;parse-names&quot;:false,&quot;dropping-particle&quot;:&quot;&quot;,&quot;non-dropping-particle&quot;:&quot;&quot;},{&quot;family&quot;:&quot;Miller&quot;,&quot;given&quot;:&quot;Webb&quot;,&quot;parse-names&quot;:false,&quot;dropping-particle&quot;:&quot;&quot;,&quot;non-dropping-particle&quot;:&quot;&quot;},{&quot;family&quot;:&quot;Myers&quot;,&quot;given&quot;:&quot;Eugene W.&quot;,&quot;parse-names&quot;:false,&quot;dropping-particle&quot;:&quot;&quot;,&quot;non-dropping-particle&quot;:&quot;&quot;},{&quot;family&quot;:&quot;Lipman&quot;,&quot;given&quot;:&quot;David J.&quot;,&quot;parse-names&quot;:false,&quot;dropping-particle&quot;:&quot;&quot;,&quot;non-dropping-particle&quot;:&quot;&quot;}],&quot;container-title&quot;:&quot;Journal of Molecular Biology&quot;,&quot;container-title-short&quot;:&quot;J Mol Biol&quot;,&quot;DOI&quot;:&quot;10.1016/S0022-2836(05)80360-2&quot;,&quot;ISSN&quot;:&quot;00222836&quot;,&quot;PMID&quot;:&quot;2231712&quot;,&quot;issued&quot;:{&quot;date-parts&quot;:[[1990]]},&quot;page&quot;:&quot;403-410&quot;,&quot;abstract&quot;:&quot;A new approach to rapid sequence comparison, basic local alignment search tool (BLAST), directly approximates alignments that optimize a measure of local similarity, the maximal segment pair (MSP) score. Recent mathematical results on the stochastic properties of MSP scores allow an analysis of the performance of this method as well as the statistical significance of alignments it generates. The basic algorithm is simple and robust; it can be implemented in a number of ways and applied in a variety of contexts including straight-forward DNA and protein sequence database searches, motif searches, gene identification searches, and in the analysis of multiple regions of similarity in long DNA sequences. In addition to its flexibility and tractability to mathematical analysis, BLAST is an order of magnitude faster than existing sequence comparison tools of comparable sensitivity. © 1990, Academic Press Limited. All rights reserved.&quot;,&quot;issue&quot;:&quot;3&quot;,&quot;volume&quot;:&quot;215&quot;},&quot;isTemporary&quot;:false}]},{&quot;citationID&quot;:&quot;MENDELEY_CITATION_326fa2e9-b8eb-4393-ac8b-af18e9a23236&quot;,&quot;properties&quot;:{&quot;noteIndex&quot;:0},&quot;isEdited&quot;:false,&quot;manualOverride&quot;:{&quot;isManuallyOverridden&quot;:false,&quot;citeprocText&quot;:&quot;&lt;sup&gt;2&lt;/sup&gt;&quot;,&quot;manualOverrideText&quot;:&quot;&quot;},&quot;citationTag&quot;:&quot;MENDELEY_CITATION_v3_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&quot;,&quot;citationItems&quot;:[{&quot;id&quot;:&quot;041cd28e-1f59-39c9-bf0a-4eb9c446ff98&quot;,&quot;itemData&quot;:{&quot;type&quot;:&quot;article-journal&quot;,&quot;id&quot;:&quot;041cd28e-1f59-39c9-bf0a-4eb9c446ff98&quot;,&quot;title&quot;:&quot;Accessing NCBI data using the NCBI sequence viewer and genome data viewer (GDV)&quot;,&quot;author&quot;:[{&quot;family&quot;:&quot;Rangwala&quot;,&quot;given&quot;:&quot;Sanjida H.&quot;,&quot;parse-names&quot;:false,&quot;dropping-particle&quot;:&quot;&quot;,&quot;non-dropping-particle&quot;:&quot;&quot;},{&quot;family&quot;:&quot;Kuznetsov&quot;,&quot;given&quot;:&quot;Anatoliy&quot;,&quot;parse-names&quot;:false,&quot;dropping-particle&quot;:&quot;&quot;,&quot;non-dropping-particle&quot;:&quot;&quot;},{&quot;family&quot;:&quot;Ananiev&quot;,&quot;given&quot;:&quot;Victor&quot;,&quot;parse-names&quot;:false,&quot;dropping-particle&quot;:&quot;&quot;,&quot;non-dropping-particle&quot;:&quot;&quot;},{&quot;family&quot;:&quot;Asztalos&quot;,&quot;given&quot;:&quot;Andrea&quot;,&quot;parse-names&quot;:false,&quot;dropping-particle&quot;:&quot;&quot;,&quot;non-dropping-particle&quot;:&quot;&quot;},{&quot;family&quot;:&quot;Borodin&quot;,&quot;given&quot;:&quot;Evgeny&quot;,&quot;parse-names&quot;:false,&quot;dropping-particle&quot;:&quot;&quot;,&quot;non-dropping-particle&quot;:&quot;&quot;},{&quot;family&quot;:&quot;Evgeniev&quot;,&quot;given&quot;:&quot;Vladislav&quot;,&quot;parse-names&quot;:false,&quot;dropping-particle&quot;:&quot;&quot;,&quot;non-dropping-particle&quot;:&quot;&quot;},{&quot;family&quot;:&quot;Joukov&quot;,&quot;given&quot;:&quot;Victor&quot;,&quot;parse-names&quot;:false,&quot;dropping-particle&quot;:&quot;&quot;,&quot;non-dropping-particle&quot;:&quot;&quot;},{&quot;family&quot;:&quot;Lotov&quot;,&quot;given&quot;:&quot;Vadim&quot;,&quot;parse-names&quot;:false,&quot;dropping-particle&quot;:&quot;&quot;,&quot;non-dropping-particle&quot;:&quot;&quot;},{&quot;family&quot;:&quot;Pannu&quot;,&quot;given&quot;:&quot;Ravinder&quot;,&quot;parse-names&quot;:false,&quot;dropping-particle&quot;:&quot;&quot;,&quot;non-dropping-particle&quot;:&quot;&quot;},{&quot;family&quot;:&quot;Rudnev&quot;,&quot;given&quot;:&quot;Dmitry&quot;,&quot;parse-names&quot;:false,&quot;dropping-particle&quot;:&quot;&quot;,&quot;non-dropping-particle&quot;:&quot;&quot;},{&quot;family&quot;:&quot;Shkeda&quot;,&quot;given&quot;:&quot;Andrew&quot;,&quot;parse-names&quot;:false,&quot;dropping-particle&quot;:&quot;&quot;,&quot;non-dropping-particle&quot;:&quot;&quot;},{&quot;family&quot;:&quot;Weitz&quot;,&quot;given&quot;:&quot;Eric M.&quot;,&quot;parse-names&quot;:false,&quot;dropping-particle&quot;:&quot;&quot;,&quot;non-dropping-particle&quot;:&quot;&quot;},{&quot;family&quot;:&quot;Schneider&quot;,&quot;given&quot;:&quot;Valerie A.&quot;,&quot;parse-names&quot;:false,&quot;dropping-particle&quot;:&quot;&quot;,&quot;non-dropping-particle&quot;:&quot;&quot;}],&quot;container-title&quot;:&quot;Genome Research&quot;,&quot;container-title-short&quot;:&quot;Genome Res&quot;,&quot;DOI&quot;:&quot;10.1101/gr.266932.120&quot;,&quot;ISSN&quot;:&quot;15495469&quot;,&quot;PMID&quot;:&quot;33239395&quot;,&quot;issued&quot;:{&quot;date-parts&quot;:[[2021]]},&quot;page&quot;:&quot;159-169&quot;,&quot;abstract&quot;:&quot;The National Center for Biotechnology Information (NCBI) is an archive providing free access to a wide range and large volume of biological sequence data and literature. Staff scientists at NCBI analyze user-submitted data in the archive, producing gene and SNP annotation and generating sequence alignment tools. NCBI's flagship genome browser, Genome Data Viewer (GDV), displays our in-house RefSeq annotation; is integrated with other NCBI resources such as Gene, dbGaP, and BLAST; and provides a platform for customized analysis and visualization. Here, we describe how members of the biomedical research community can use GDV and the related NCBI Sequence Viewer (SV) to access, analyze, and disseminate NCBI and custom biomedical sequence data. In addition, we report how users can add SV to their own web pages to create a custom graphical sequence display without the need for infrastructure investments or back-end deployments.&quot;,&quot;issue&quot;:&quot;1&quot;,&quot;volume&quot;:&quot;31&quot;},&quot;isTemporary&quot;:false}]},{&quot;citationID&quot;:&quot;MENDELEY_CITATION_d9981ba5-46a3-41bb-84fe-f4f72a107e45&quot;,&quot;properties&quot;:{&quot;noteIndex&quot;:0},&quot;isEdited&quot;:false,&quot;manualOverride&quot;:{&quot;isManuallyOverridden&quot;:false,&quot;citeprocText&quot;:&quot;&lt;sup&gt;3&lt;/sup&gt;&quot;,&quot;manualOverrideText&quot;:&quot;&quot;},&quot;citationTag&quot;:&quot;MENDELEY_CITATION_v3_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&quot;,&quot;citationItems&quot;:[{&quot;id&quot;:&quot;8d0c5469-8fb1-3882-97c3-b0cf25ad84c4&quot;,&quot;itemData&quot;:{&quot;type&quot;:&quot;article-journal&quot;,&quot;id&quot;:&quot;8d0c5469-8fb1-3882-97c3-b0cf25ad84c4&quot;,&quot;title&quot;:&quot;Xenobiotic Nucleic Acid (XNA) Synthesis by Phi29 DNA Polymerase&quot;,&quot;author&quot;:[{&quot;family&quot;:&quot;Torres&quot;,&quot;given&quot;:&quot;Leticia L&quot;,&quot;parse-names&quot;:false,&quot;dropping-particle&quot;:&quot;&quot;,&quot;non-dropping-particle&quot;:&quot;&quot;},{&quot;family&quot;:&quot;Pinheiro&quot;,&quot;given&quot;:&quot;Vitor B&quot;,&quot;parse-names&quot;:false,&quot;dropping-particle&quot;:&quot;&quot;,&quot;non-dropping-particle&quot;:&quot;&quot;}],&quot;container-title&quot;:&quot;Current Protocols in Chemical Biology&quot;,&quot;container-title-short&quot;:&quot;Curr Protoc Chem Biol&quot;,&quot;DOI&quot;:&quot;10.1002/cpch.41&quot;,&quot;issued&quot;:{&quot;date-parts&quot;:[[2018]]},&quot;page&quot;:&quot;e41&quot;,&quot;issue&quot;:&quot;2&quot;,&quot;volume&quot;:&quot;10&quot;},&quot;isTemporary&quot;:false}]}]"/>
+    <we:property name="MENDELEY_CITATIONS_LOCALE_CODE" value="&quot;en-US&quot;"/>
+    <we:property name="MENDELEY_CITATIONS_STYLE" value="{&quot;id&quot;:&quot;https://www.zotero.org/styles/acs-synthetic-biology&quot;,&quot;title&quot;:&quot;ACS Synthetic Biology&quot;,&quot;format&quot;:&quot;numeric&quot;,&quot;defaultLocale&quot;:&quot;en-US&quot;,&quot;isLocaleCodeValid&quot;:true}"/>
   </we:properties>
   <we:bindings/>
   <we:snapshot xmlns:r="http://schemas.openxmlformats.org/officeDocument/2006/relationships"/>

</xml_diff>